<commit_message>
Revert "Update data import and codebook files"
</commit_message>
<xml_diff>
--- a/codebooks/aps_investigations_codebook.docx
+++ b/codebooks/aps_investigations_codebook.docx
@@ -1,6 +1,6 @@
 
 <file path=word/document.xml><?xml version="1.0" encoding="utf-8"?>
-<w:document xmlns:wpc="http://schemas.microsoft.com/office/word/2010/wordprocessingCanvas" xmlns:cx="http://schemas.microsoft.com/office/drawing/2014/chartex" xmlns:cx1="http://schemas.microsoft.com/office/drawing/2015/9/8/chartex" xmlns:cx2="http://schemas.microsoft.com/office/drawing/2015/10/21/chartex" xmlns:cx3="http://schemas.microsoft.com/office/drawing/2016/5/9/chartex" xmlns:cx4="http://schemas.microsoft.com/office/drawing/2016/5/10/chartex" xmlns:cx5="http://schemas.microsoft.com/office/drawing/2016/5/11/chartex" xmlns:cx6="http://schemas.microsoft.com/office/drawing/2016/5/12/chartex" xmlns:cx7="http://schemas.microsoft.com/office/drawing/2016/5/13/chartex" xmlns:cx8="http://schemas.microsoft.com/office/drawing/2016/5/14/chartex" xmlns:mc="http://schemas.openxmlformats.org/markup-compatibility/2006" xmlns:aink="http://schemas.microsoft.com/office/drawing/2016/ink" xmlns:am3d="http://schemas.microsoft.com/office/drawing/2017/model3d" xmlns:o="urn:schemas-microsoft-com:office:office" xmlns:oel="http://schemas.microsoft.com/office/2019/extlst" xmlns:r="http://schemas.openxmlformats.org/officeDocument/2006/relationships" xmlns:m="http://schemas.openxmlformats.org/officeDocument/2006/math" xmlns:v="urn:schemas-microsoft-com:vml" xmlns:wp14="http://schemas.microsoft.com/office/word/2010/wordprocessingDrawing" xmlns:wp="http://schemas.openxmlformats.org/drawingml/2006/wordprocessingDrawing" xmlns:w10="urn:schemas-microsoft-com:office:word" xmlns:w="http://schemas.openxmlformats.org/wordprocessingml/2006/main" xmlns:w14="http://schemas.microsoft.com/office/word/2010/wordml" xmlns:w15="http://schemas.microsoft.com/office/word/2012/wordml" xmlns:w16cex="http://schemas.microsoft.com/office/word/2018/wordml/cex" xmlns:w16cid="http://schemas.microsoft.com/office/word/2016/wordml/cid" xmlns:w16="http://schemas.microsoft.com/office/word/2018/wordml" xmlns:w16sdtdh="http://schemas.microsoft.com/office/word/2020/wordml/sdtdatahash" xmlns:w16se="http://schemas.microsoft.com/office/word/2015/wordml/symex" xmlns:wpg="http://schemas.microsoft.com/office/word/2010/wordprocessingGroup" xmlns:wpi="http://schemas.microsoft.com/office/word/2010/wordprocessingInk" xmlns:wne="http://schemas.microsoft.com/office/word/2006/wordml" xmlns:wps="http://schemas.microsoft.com/office/word/2010/wordprocessingShape" mc:Ignorable="w14 w15 w16se w16cid w16 w16cex w16sdtdh wp14">
+<w:document xmlns:wpc="http://schemas.microsoft.com/office/word/2010/wordprocessingCanvas" xmlns:cx="http://schemas.microsoft.com/office/drawing/2014/chartex" xmlns:cx1="http://schemas.microsoft.com/office/drawing/2015/9/8/chartex" xmlns:cx2="http://schemas.microsoft.com/office/drawing/2015/10/21/chartex" xmlns:cx3="http://schemas.microsoft.com/office/drawing/2016/5/9/chartex" xmlns:cx4="http://schemas.microsoft.com/office/drawing/2016/5/10/chartex" xmlns:cx5="http://schemas.microsoft.com/office/drawing/2016/5/11/chartex" xmlns:cx6="http://schemas.microsoft.com/office/drawing/2016/5/12/chartex" xmlns:cx7="http://schemas.microsoft.com/office/drawing/2016/5/13/chartex" xmlns:cx8="http://schemas.microsoft.com/office/drawing/2016/5/14/chartex" xmlns:mc="http://schemas.openxmlformats.org/markup-compatibility/2006" xmlns:aink="http://schemas.microsoft.com/office/drawing/2016/ink" xmlns:am3d="http://schemas.microsoft.com/office/drawing/2017/model3d" xmlns:o="urn:schemas-microsoft-com:office:office" xmlns:oel="http://schemas.microsoft.com/office/2019/extlst" xmlns:r="http://schemas.openxmlformats.org/officeDocument/2006/relationships" xmlns:m="http://schemas.openxmlformats.org/officeDocument/2006/math" xmlns:v="urn:schemas-microsoft-com:vml" xmlns:wp14="http://schemas.microsoft.com/office/word/2010/wordprocessingDrawing" xmlns:wp="http://schemas.openxmlformats.org/drawingml/2006/wordprocessingDrawing" xmlns:w10="urn:schemas-microsoft-com:office:word" xmlns:w="http://schemas.openxmlformats.org/wordprocessingml/2006/main" xmlns:w14="http://schemas.microsoft.com/office/word/2010/wordml" xmlns:w15="http://schemas.microsoft.com/office/word/2012/wordml" xmlns:w16cex="http://schemas.microsoft.com/office/word/2018/wordml/cex" xmlns:w16cid="http://schemas.microsoft.com/office/word/2016/wordml/cid" xmlns:w16="http://schemas.microsoft.com/office/word/2018/wordml" xmlns:w16du="http://schemas.microsoft.com/office/word/2023/wordml/word16du" xmlns:w16sdtdh="http://schemas.microsoft.com/office/word/2020/wordml/sdtdatahash" xmlns:w16se="http://schemas.microsoft.com/office/word/2015/wordml/symex" xmlns:wpg="http://schemas.microsoft.com/office/word/2010/wordprocessingGroup" xmlns:wpi="http://schemas.microsoft.com/office/word/2010/wordprocessingInk" xmlns:wne="http://schemas.microsoft.com/office/word/2006/wordml" xmlns:wps="http://schemas.microsoft.com/office/word/2010/wordprocessingShape" mc:Ignorable="w14 w15 w16se w16cid w16 w16cex w16sdtdh wp14">
   <w:body>
     <w:p>
       <w:pPr>
@@ -127,7 +127,6 @@
               <w:spacing w:before="100" w:after="100"/>
               <w:ind w:left="100" w:right="100"/>
             </w:pPr>
-            <w:proofErr w:type="spellStart"/>
             <w:r>
               <w:rPr>
                 <w:rFonts w:ascii="Times New Roman" w:eastAsia="Times New Roman" w:hAnsi="Times New Roman" w:cs="Times New Roman"/>
@@ -137,7 +136,6 @@
               </w:rPr>
               <w:t>aps_inv</w:t>
             </w:r>
-            <w:proofErr w:type="spellEnd"/>
           </w:p>
         </w:tc>
       </w:tr>
@@ -222,19 +220,8 @@
                 <w:sz w:val="22"/>
                 <w:szCs w:val="22"/>
               </w:rPr>
-              <w:t xml:space="preserve">453.6 </w:t>
-            </w:r>
-            <w:proofErr w:type="spellStart"/>
-            <w:r>
-              <w:rPr>
-                <w:rFonts w:ascii="Times New Roman" w:eastAsia="Times New Roman" w:hAnsi="Times New Roman" w:cs="Times New Roman"/>
-                <w:color w:val="000000"/>
-                <w:sz w:val="22"/>
-                <w:szCs w:val="22"/>
-              </w:rPr>
-              <w:t>Kb</w:t>
-            </w:r>
-            <w:proofErr w:type="spellEnd"/>
+              <w:t>433.8 Kb</w:t>
+            </w:r>
           </w:p>
         </w:tc>
       </w:tr>
@@ -405,7 +392,7 @@
                 <w:sz w:val="22"/>
                 <w:szCs w:val="22"/>
               </w:rPr>
-              <w:t>951</w:t>
+              <w:t>899</w:t>
             </w:r>
           </w:p>
         </w:tc>
@@ -491,7 +478,7 @@
                 <w:sz w:val="22"/>
                 <w:szCs w:val="22"/>
               </w:rPr>
-              <w:t>2023-12-12</w:t>
+              <w:t>2023-04-18</w:t>
             </w:r>
           </w:p>
         </w:tc>
@@ -686,7 +673,6 @@
               <w:spacing w:before="100" w:after="100"/>
               <w:ind w:left="100" w:right="100"/>
             </w:pPr>
-            <w:proofErr w:type="spellStart"/>
             <w:r>
               <w:rPr>
                 <w:rFonts w:ascii="Times New Roman" w:eastAsia="Times New Roman" w:hAnsi="Times New Roman" w:cs="Times New Roman"/>
@@ -697,7 +683,6 @@
               </w:rPr>
               <w:t>x_primary_key</w:t>
             </w:r>
-            <w:proofErr w:type="spellEnd"/>
           </w:p>
         </w:tc>
       </w:tr>
@@ -1160,7 +1145,7 @@
                 <w:sz w:val="22"/>
                 <w:szCs w:val="22"/>
               </w:rPr>
-              <w:t>951</w:t>
+              <w:t>899</w:t>
             </w:r>
           </w:p>
         </w:tc>
@@ -1410,7 +1395,6 @@
               <w:spacing w:before="100" w:after="100"/>
               <w:ind w:left="100" w:right="100"/>
             </w:pPr>
-            <w:proofErr w:type="spellStart"/>
             <w:r>
               <w:rPr>
                 <w:rFonts w:ascii="Times New Roman" w:eastAsia="Times New Roman" w:hAnsi="Times New Roman" w:cs="Times New Roman"/>
@@ -1421,7 +1405,6 @@
               </w:rPr>
               <w:t>x_created_by</w:t>
             </w:r>
-            <w:proofErr w:type="spellEnd"/>
           </w:p>
         </w:tc>
       </w:tr>
@@ -2134,7 +2117,6 @@
               <w:spacing w:before="100" w:after="100"/>
               <w:ind w:left="100" w:right="100"/>
             </w:pPr>
-            <w:proofErr w:type="spellStart"/>
             <w:r>
               <w:rPr>
                 <w:rFonts w:ascii="Times New Roman" w:eastAsia="Times New Roman" w:hAnsi="Times New Roman" w:cs="Times New Roman"/>
@@ -2145,7 +2127,6 @@
               </w:rPr>
               <w:t>x_created_timestamp</w:t>
             </w:r>
-            <w:proofErr w:type="spellEnd"/>
           </w:p>
         </w:tc>
       </w:tr>
@@ -2601,37 +2582,15 @@
               <w:spacing w:before="100" w:after="100"/>
               <w:ind w:left="100" w:right="100"/>
             </w:pPr>
-            <w:proofErr w:type="spellStart"/>
-            <w:r>
-              <w:rPr>
-                <w:rFonts w:ascii="Times New Roman" w:eastAsia="Times New Roman" w:hAnsi="Times New Roman" w:cs="Times New Roman"/>
-                <w:color w:val="000000"/>
-                <w:sz w:val="22"/>
-                <w:szCs w:val="22"/>
-              </w:rPr>
-              <w:t>POSIXct</w:t>
-            </w:r>
-            <w:proofErr w:type="spellEnd"/>
-            <w:r>
-              <w:rPr>
-                <w:rFonts w:ascii="Times New Roman" w:eastAsia="Times New Roman" w:hAnsi="Times New Roman" w:cs="Times New Roman"/>
-                <w:color w:val="000000"/>
-                <w:sz w:val="22"/>
-                <w:szCs w:val="22"/>
-              </w:rPr>
-              <w:t xml:space="preserve">, </w:t>
-            </w:r>
-            <w:proofErr w:type="spellStart"/>
-            <w:r>
-              <w:rPr>
-                <w:rFonts w:ascii="Times New Roman" w:eastAsia="Times New Roman" w:hAnsi="Times New Roman" w:cs="Times New Roman"/>
-                <w:color w:val="000000"/>
-                <w:sz w:val="22"/>
-                <w:szCs w:val="22"/>
-              </w:rPr>
-              <w:t>POSIXt</w:t>
-            </w:r>
-            <w:proofErr w:type="spellEnd"/>
+            <w:r>
+              <w:rPr>
+                <w:rFonts w:ascii="Times New Roman" w:eastAsia="Times New Roman" w:hAnsi="Times New Roman" w:cs="Times New Roman"/>
+                <w:color w:val="000000"/>
+                <w:sz w:val="22"/>
+                <w:szCs w:val="22"/>
+              </w:rPr>
+              <w:t>POSIXct, POSIXt</w:t>
+            </w:r>
           </w:p>
         </w:tc>
       </w:tr>
@@ -2746,7 +2705,7 @@
                 <w:sz w:val="22"/>
                 <w:szCs w:val="22"/>
               </w:rPr>
-              <w:t>951</w:t>
+              <w:t>899</w:t>
             </w:r>
           </w:p>
         </w:tc>
@@ -2996,7 +2955,6 @@
               <w:spacing w:before="100" w:after="100"/>
               <w:ind w:left="100" w:right="100"/>
             </w:pPr>
-            <w:proofErr w:type="spellStart"/>
             <w:r>
               <w:rPr>
                 <w:rFonts w:ascii="Times New Roman" w:eastAsia="Times New Roman" w:hAnsi="Times New Roman" w:cs="Times New Roman"/>
@@ -3007,7 +2965,6 @@
               </w:rPr>
               <w:t>x_modified_by</w:t>
             </w:r>
-            <w:proofErr w:type="spellEnd"/>
           </w:p>
         </w:tc>
       </w:tr>
@@ -3720,7 +3677,6 @@
               <w:spacing w:before="100" w:after="100"/>
               <w:ind w:left="100" w:right="100"/>
             </w:pPr>
-            <w:proofErr w:type="spellStart"/>
             <w:r>
               <w:rPr>
                 <w:rFonts w:ascii="Times New Roman" w:eastAsia="Times New Roman" w:hAnsi="Times New Roman" w:cs="Times New Roman"/>
@@ -3731,7 +3687,6 @@
               </w:rPr>
               <w:t>x_modified_timestamp</w:t>
             </w:r>
-            <w:proofErr w:type="spellEnd"/>
           </w:p>
         </w:tc>
       </w:tr>
@@ -4187,37 +4142,15 @@
               <w:spacing w:before="100" w:after="100"/>
               <w:ind w:left="100" w:right="100"/>
             </w:pPr>
-            <w:proofErr w:type="spellStart"/>
-            <w:r>
-              <w:rPr>
-                <w:rFonts w:ascii="Times New Roman" w:eastAsia="Times New Roman" w:hAnsi="Times New Roman" w:cs="Times New Roman"/>
-                <w:color w:val="000000"/>
-                <w:sz w:val="22"/>
-                <w:szCs w:val="22"/>
-              </w:rPr>
-              <w:t>POSIXct</w:t>
-            </w:r>
-            <w:proofErr w:type="spellEnd"/>
-            <w:r>
-              <w:rPr>
-                <w:rFonts w:ascii="Times New Roman" w:eastAsia="Times New Roman" w:hAnsi="Times New Roman" w:cs="Times New Roman"/>
-                <w:color w:val="000000"/>
-                <w:sz w:val="22"/>
-                <w:szCs w:val="22"/>
-              </w:rPr>
-              <w:t xml:space="preserve">, </w:t>
-            </w:r>
-            <w:proofErr w:type="spellStart"/>
-            <w:r>
-              <w:rPr>
-                <w:rFonts w:ascii="Times New Roman" w:eastAsia="Times New Roman" w:hAnsi="Times New Roman" w:cs="Times New Roman"/>
-                <w:color w:val="000000"/>
-                <w:sz w:val="22"/>
-                <w:szCs w:val="22"/>
-              </w:rPr>
-              <w:t>POSIXt</w:t>
-            </w:r>
-            <w:proofErr w:type="spellEnd"/>
+            <w:r>
+              <w:rPr>
+                <w:rFonts w:ascii="Times New Roman" w:eastAsia="Times New Roman" w:hAnsi="Times New Roman" w:cs="Times New Roman"/>
+                <w:color w:val="000000"/>
+                <w:sz w:val="22"/>
+                <w:szCs w:val="22"/>
+              </w:rPr>
+              <w:t>POSIXct, POSIXt</w:t>
+            </w:r>
           </w:p>
         </w:tc>
       </w:tr>
@@ -4332,7 +4265,7 @@
                 <w:sz w:val="22"/>
                 <w:szCs w:val="22"/>
               </w:rPr>
-              <w:t>951</w:t>
+              <w:t>899</w:t>
             </w:r>
           </w:p>
         </w:tc>
@@ -4582,7 +4515,6 @@
               <w:spacing w:before="100" w:after="100"/>
               <w:ind w:left="100" w:right="100"/>
             </w:pPr>
-            <w:proofErr w:type="spellStart"/>
             <w:r>
               <w:rPr>
                 <w:rFonts w:ascii="Times New Roman" w:eastAsia="Times New Roman" w:hAnsi="Times New Roman" w:cs="Times New Roman"/>
@@ -4593,7 +4525,6 @@
               </w:rPr>
               <w:t>x_record_status</w:t>
             </w:r>
-            <w:proofErr w:type="spellEnd"/>
           </w:p>
         </w:tc>
       </w:tr>
@@ -5306,7 +5237,6 @@
               <w:spacing w:before="100" w:after="100"/>
               <w:ind w:left="100" w:right="100"/>
             </w:pPr>
-            <w:proofErr w:type="spellStart"/>
             <w:r>
               <w:rPr>
                 <w:rFonts w:ascii="Times New Roman" w:eastAsia="Times New Roman" w:hAnsi="Times New Roman" w:cs="Times New Roman"/>
@@ -5317,7 +5247,6 @@
               </w:rPr>
               <w:t>x_error_message</w:t>
             </w:r>
-            <w:proofErr w:type="spellEnd"/>
           </w:p>
         </w:tc>
       </w:tr>
@@ -5896,7 +5825,7 @@
                 <w:sz w:val="22"/>
                 <w:szCs w:val="22"/>
               </w:rPr>
-              <w:t>944</w:t>
+              <w:t>893</w:t>
             </w:r>
           </w:p>
         </w:tc>
@@ -6030,7 +5959,6 @@
               <w:spacing w:before="100" w:after="100"/>
               <w:ind w:left="100" w:right="100"/>
             </w:pPr>
-            <w:proofErr w:type="spellStart"/>
             <w:r>
               <w:rPr>
                 <w:rFonts w:ascii="Times New Roman" w:eastAsia="Times New Roman" w:hAnsi="Times New Roman" w:cs="Times New Roman"/>
@@ -6041,7 +5969,6 @@
               </w:rPr>
               <w:t>medstar_id</w:t>
             </w:r>
-            <w:proofErr w:type="spellEnd"/>
           </w:p>
         </w:tc>
       </w:tr>
@@ -6504,7 +6431,7 @@
                 <w:sz w:val="22"/>
                 <w:szCs w:val="22"/>
               </w:rPr>
-              <w:t>951</w:t>
+              <w:t>899</w:t>
             </w:r>
           </w:p>
         </w:tc>
@@ -6754,7 +6681,6 @@
               <w:spacing w:before="100" w:after="100"/>
               <w:ind w:left="100" w:right="100"/>
             </w:pPr>
-            <w:proofErr w:type="spellStart"/>
             <w:r>
               <w:rPr>
                 <w:rFonts w:ascii="Times New Roman" w:eastAsia="Times New Roman" w:hAnsi="Times New Roman" w:cs="Times New Roman"/>
@@ -6765,7 +6691,6 @@
               </w:rPr>
               <w:t>name_full</w:t>
             </w:r>
-            <w:proofErr w:type="spellEnd"/>
           </w:p>
         </w:tc>
       </w:tr>
@@ -7228,7 +7153,7 @@
                 <w:sz w:val="22"/>
                 <w:szCs w:val="22"/>
               </w:rPr>
-              <w:t>726</w:t>
+              <w:t>686</w:t>
             </w:r>
           </w:p>
         </w:tc>
@@ -7478,7 +7403,6 @@
               <w:spacing w:before="100" w:after="100"/>
               <w:ind w:left="100" w:right="100"/>
             </w:pPr>
-            <w:proofErr w:type="spellStart"/>
             <w:r>
               <w:rPr>
                 <w:rFonts w:ascii="Times New Roman" w:eastAsia="Times New Roman" w:hAnsi="Times New Roman" w:cs="Times New Roman"/>
@@ -7489,7 +7413,6 @@
               </w:rPr>
               <w:t>x_record_month</w:t>
             </w:r>
-            <w:proofErr w:type="spellEnd"/>
           </w:p>
         </w:tc>
       </w:tr>
@@ -8318,7 +8241,6 @@
               <w:spacing w:before="100" w:after="100"/>
               <w:ind w:left="100" w:right="100"/>
             </w:pPr>
-            <w:proofErr w:type="spellStart"/>
             <w:r>
               <w:rPr>
                 <w:rFonts w:ascii="Times New Roman" w:eastAsia="Times New Roman" w:hAnsi="Times New Roman" w:cs="Times New Roman"/>
@@ -8329,7 +8251,6 @@
               </w:rPr>
               <w:t>x_record_year</w:t>
             </w:r>
-            <w:proofErr w:type="spellEnd"/>
           </w:p>
         </w:tc>
       </w:tr>
@@ -9158,7 +9079,6 @@
               <w:spacing w:before="100" w:after="100"/>
               <w:ind w:left="100" w:right="100"/>
             </w:pPr>
-            <w:proofErr w:type="spellStart"/>
             <w:r>
               <w:rPr>
                 <w:rFonts w:ascii="Times New Roman" w:eastAsia="Times New Roman" w:hAnsi="Times New Roman" w:cs="Times New Roman"/>
@@ -9169,7 +9089,6 @@
               </w:rPr>
               <w:t>x_record_comment</w:t>
             </w:r>
-            <w:proofErr w:type="spellEnd"/>
           </w:p>
         </w:tc>
       </w:tr>
@@ -9516,7 +9435,7 @@
                 <w:sz w:val="22"/>
                 <w:szCs w:val="22"/>
               </w:rPr>
-              <w:t>Logical</w:t>
+              <w:t>Character</w:t>
             </w:r>
           </w:p>
         </w:tc>
@@ -9748,7 +9667,7 @@
                 <w:sz w:val="22"/>
                 <w:szCs w:val="22"/>
               </w:rPr>
-              <w:t>951</w:t>
+              <w:t>899</w:t>
             </w:r>
           </w:p>
         </w:tc>
@@ -9882,7 +9801,6 @@
               <w:spacing w:before="100" w:after="100"/>
               <w:ind w:left="100" w:right="100"/>
             </w:pPr>
-            <w:proofErr w:type="spellStart"/>
             <w:r>
               <w:rPr>
                 <w:rFonts w:ascii="Times New Roman" w:eastAsia="Times New Roman" w:hAnsi="Times New Roman" w:cs="Times New Roman"/>
@@ -9893,7 +9811,6 @@
               </w:rPr>
               <w:t>xc_case_id</w:t>
             </w:r>
-            <w:proofErr w:type="spellEnd"/>
           </w:p>
         </w:tc>
       </w:tr>
@@ -10008,19 +9925,8 @@
                 <w:sz w:val="22"/>
                 <w:szCs w:val="22"/>
               </w:rPr>
-              <w:t xml:space="preserve">Calculated by the database from the last 5 characters of the </w:t>
-            </w:r>
-            <w:proofErr w:type="spellStart"/>
-            <w:r>
-              <w:rPr>
-                <w:rFonts w:ascii="Times New Roman" w:eastAsia="Times New Roman" w:hAnsi="Times New Roman" w:cs="Times New Roman"/>
-                <w:color w:val="000000"/>
-                <w:sz w:val="22"/>
-                <w:szCs w:val="22"/>
-              </w:rPr>
-              <w:t>MedstarID</w:t>
-            </w:r>
-            <w:proofErr w:type="spellEnd"/>
+              <w:t>Calculated by the database from the last 5 characters of the MedstarID</w:t>
+            </w:r>
           </w:p>
         </w:tc>
       </w:tr>
@@ -10367,7 +10273,7 @@
                 <w:sz w:val="22"/>
                 <w:szCs w:val="22"/>
               </w:rPr>
-              <w:t>951</w:t>
+              <w:t>899</w:t>
             </w:r>
           </w:p>
         </w:tc>
@@ -10617,7 +10523,6 @@
               <w:spacing w:before="100" w:after="100"/>
               <w:ind w:left="100" w:right="100"/>
             </w:pPr>
-            <w:proofErr w:type="spellStart"/>
             <w:r>
               <w:rPr>
                 <w:rFonts w:ascii="Times New Roman" w:eastAsia="Times New Roman" w:hAnsi="Times New Roman" w:cs="Times New Roman"/>
@@ -10628,7 +10533,6 @@
               </w:rPr>
               <w:t>xc_lead_panel_summary_count</w:t>
             </w:r>
-            <w:proofErr w:type="spellEnd"/>
           </w:p>
         </w:tc>
       </w:tr>
@@ -10743,39 +10647,8 @@
                 <w:sz w:val="22"/>
                 <w:szCs w:val="22"/>
               </w:rPr>
-              <w:t xml:space="preserve">Calculated count of positive abuse instances across </w:t>
-            </w:r>
-            <w:proofErr w:type="spellStart"/>
-            <w:r>
-              <w:rPr>
-                <w:rFonts w:ascii="Times New Roman" w:eastAsia="Times New Roman" w:hAnsi="Times New Roman" w:cs="Times New Roman"/>
-                <w:color w:val="000000"/>
-                <w:sz w:val="22"/>
-                <w:szCs w:val="22"/>
-              </w:rPr>
-              <w:t>SelfReport</w:t>
-            </w:r>
-            <w:proofErr w:type="spellEnd"/>
-            <w:r>
-              <w:rPr>
-                <w:rFonts w:ascii="Times New Roman" w:eastAsia="Times New Roman" w:hAnsi="Times New Roman" w:cs="Times New Roman"/>
-                <w:color w:val="000000"/>
-                <w:sz w:val="22"/>
-                <w:szCs w:val="22"/>
-              </w:rPr>
-              <w:t xml:space="preserve">, ApsInvestigations, and </w:t>
-            </w:r>
-            <w:proofErr w:type="spellStart"/>
-            <w:r>
-              <w:rPr>
-                <w:rFonts w:ascii="Times New Roman" w:eastAsia="Times New Roman" w:hAnsi="Times New Roman" w:cs="Times New Roman"/>
-                <w:color w:val="000000"/>
-                <w:sz w:val="22"/>
-                <w:szCs w:val="22"/>
-              </w:rPr>
-              <w:t>ObservationalMeasures</w:t>
-            </w:r>
-            <w:proofErr w:type="spellEnd"/>
+              <w:t>Calculated count of positive abuse instances across SelfReport, ApsInvestigations, and ObservationalMeasures</w:t>
+            </w:r>
           </w:p>
         </w:tc>
       </w:tr>
@@ -12922,7 +12795,7 @@
                 <w:sz w:val="22"/>
                 <w:szCs w:val="22"/>
               </w:rPr>
-              <w:t xml:space="preserve"> 76</w:t>
+              <w:t xml:space="preserve"> 75</w:t>
             </w:r>
           </w:p>
         </w:tc>
@@ -12963,7 +12836,7 @@
                 <w:sz w:val="22"/>
                 <w:szCs w:val="22"/>
               </w:rPr>
-              <w:t xml:space="preserve"> 76</w:t>
+              <w:t xml:space="preserve"> 75</w:t>
             </w:r>
           </w:p>
         </w:tc>
@@ -13004,7 +12877,7 @@
                 <w:sz w:val="22"/>
                 <w:szCs w:val="22"/>
               </w:rPr>
-              <w:t xml:space="preserve"> 7.99</w:t>
+              <w:t xml:space="preserve"> 8.34</w:t>
             </w:r>
           </w:p>
         </w:tc>
@@ -13095,7 +12968,7 @@
                 <w:sz w:val="22"/>
                 <w:szCs w:val="22"/>
               </w:rPr>
-              <w:t>871</w:t>
+              <w:t>820</w:t>
             </w:r>
           </w:p>
         </w:tc>
@@ -13136,7 +13009,7 @@
                 <w:sz w:val="22"/>
                 <w:szCs w:val="22"/>
               </w:rPr>
-              <w:t>947</w:t>
+              <w:t>895</w:t>
             </w:r>
           </w:p>
         </w:tc>
@@ -13177,7 +13050,7 @@
                 <w:sz w:val="22"/>
                 <w:szCs w:val="22"/>
               </w:rPr>
-              <w:t>91.59</w:t>
+              <w:t>91.21</w:t>
             </w:r>
           </w:p>
         </w:tc>
@@ -13309,7 +13182,7 @@
                 <w:sz w:val="22"/>
                 <w:szCs w:val="22"/>
               </w:rPr>
-              <w:t>950</w:t>
+              <w:t>898</w:t>
             </w:r>
           </w:p>
         </w:tc>
@@ -13350,7 +13223,7 @@
                 <w:sz w:val="22"/>
                 <w:szCs w:val="22"/>
               </w:rPr>
-              <w:t xml:space="preserve"> 0.32</w:t>
+              <w:t xml:space="preserve"> 0.33</w:t>
             </w:r>
           </w:p>
         </w:tc>
@@ -13482,7 +13355,7 @@
                 <w:sz w:val="22"/>
                 <w:szCs w:val="22"/>
               </w:rPr>
-              <w:t>951</w:t>
+              <w:t>899</w:t>
             </w:r>
           </w:p>
         </w:tc>
@@ -14644,7 +14517,7 @@
                 <w:sz w:val="22"/>
                 <w:szCs w:val="22"/>
               </w:rPr>
-              <w:t xml:space="preserve"> 76</w:t>
+              <w:t xml:space="preserve"> 75</w:t>
             </w:r>
           </w:p>
         </w:tc>
@@ -14685,7 +14558,7 @@
                 <w:sz w:val="22"/>
                 <w:szCs w:val="22"/>
               </w:rPr>
-              <w:t xml:space="preserve"> 76</w:t>
+              <w:t xml:space="preserve"> 75</w:t>
             </w:r>
           </w:p>
         </w:tc>
@@ -14726,7 +14599,7 @@
                 <w:sz w:val="22"/>
                 <w:szCs w:val="22"/>
               </w:rPr>
-              <w:t xml:space="preserve"> 7.99</w:t>
+              <w:t xml:space="preserve"> 8.34</w:t>
             </w:r>
           </w:p>
         </w:tc>
@@ -14817,7 +14690,7 @@
                 <w:sz w:val="22"/>
                 <w:szCs w:val="22"/>
               </w:rPr>
-              <w:t>871</w:t>
+              <w:t>820</w:t>
             </w:r>
           </w:p>
         </w:tc>
@@ -14858,7 +14731,7 @@
                 <w:sz w:val="22"/>
                 <w:szCs w:val="22"/>
               </w:rPr>
-              <w:t>947</w:t>
+              <w:t>895</w:t>
             </w:r>
           </w:p>
         </w:tc>
@@ -14899,7 +14772,7 @@
                 <w:sz w:val="22"/>
                 <w:szCs w:val="22"/>
               </w:rPr>
-              <w:t>91.59</w:t>
+              <w:t>91.21</w:t>
             </w:r>
           </w:p>
         </w:tc>
@@ -15032,7 +14905,7 @@
                 <w:sz w:val="22"/>
                 <w:szCs w:val="22"/>
               </w:rPr>
-              <w:t>950</w:t>
+              <w:t>898</w:t>
             </w:r>
           </w:p>
         </w:tc>
@@ -15073,7 +14946,7 @@
                 <w:sz w:val="22"/>
                 <w:szCs w:val="22"/>
               </w:rPr>
-              <w:t xml:space="preserve"> 0.32</w:t>
+              <w:t xml:space="preserve"> 0.33</w:t>
             </w:r>
           </w:p>
         </w:tc>
@@ -15205,7 +15078,7 @@
                 <w:sz w:val="22"/>
                 <w:szCs w:val="22"/>
               </w:rPr>
-              <w:t>951</w:t>
+              <w:t>899</w:t>
             </w:r>
           </w:p>
         </w:tc>
@@ -16102,7 +15975,7 @@
                 <w:sz w:val="22"/>
                 <w:szCs w:val="22"/>
               </w:rPr>
-              <w:t>875</w:t>
+              <w:t>824</w:t>
             </w:r>
           </w:p>
         </w:tc>
@@ -17039,7 +16912,7 @@
                 <w:sz w:val="22"/>
                 <w:szCs w:val="22"/>
               </w:rPr>
-              <w:t xml:space="preserve"> 46</w:t>
+              <w:t xml:space="preserve"> 45</w:t>
             </w:r>
           </w:p>
         </w:tc>
@@ -17080,7 +16953,7 @@
                 <w:sz w:val="22"/>
                 <w:szCs w:val="22"/>
               </w:rPr>
-              <w:t xml:space="preserve"> 46</w:t>
+              <w:t xml:space="preserve"> 45</w:t>
             </w:r>
           </w:p>
         </w:tc>
@@ -17121,7 +16994,7 @@
                 <w:sz w:val="22"/>
                 <w:szCs w:val="22"/>
               </w:rPr>
-              <w:t xml:space="preserve"> 4.84</w:t>
+              <w:t xml:space="preserve"> 5.01</w:t>
             </w:r>
           </w:p>
         </w:tc>
@@ -17253,7 +17126,7 @@
                 <w:sz w:val="22"/>
                 <w:szCs w:val="22"/>
               </w:rPr>
-              <w:t xml:space="preserve"> 74</w:t>
+              <w:t xml:space="preserve"> 73</w:t>
             </w:r>
           </w:p>
         </w:tc>
@@ -17294,7 +17167,7 @@
                 <w:sz w:val="22"/>
                 <w:szCs w:val="22"/>
               </w:rPr>
-              <w:t xml:space="preserve"> 2.94</w:t>
+              <w:t xml:space="preserve"> 3.11</w:t>
             </w:r>
           </w:p>
         </w:tc>
@@ -17426,7 +17299,7 @@
                 <w:sz w:val="22"/>
                 <w:szCs w:val="22"/>
               </w:rPr>
-              <w:t xml:space="preserve"> 76</w:t>
+              <w:t xml:space="preserve"> 75</w:t>
             </w:r>
           </w:p>
         </w:tc>
@@ -17467,7 +17340,7 @@
                 <w:sz w:val="22"/>
                 <w:szCs w:val="22"/>
               </w:rPr>
-              <w:t xml:space="preserve"> 0.21</w:t>
+              <w:t xml:space="preserve"> 0.22</w:t>
             </w:r>
           </w:p>
         </w:tc>
@@ -17558,7 +17431,7 @@
                 <w:sz w:val="22"/>
                 <w:szCs w:val="22"/>
               </w:rPr>
-              <w:t>875</w:t>
+              <w:t>824</w:t>
             </w:r>
           </w:p>
         </w:tc>
@@ -17599,7 +17472,7 @@
                 <w:sz w:val="22"/>
                 <w:szCs w:val="22"/>
               </w:rPr>
-              <w:t>951</w:t>
+              <w:t>899</w:t>
             </w:r>
           </w:p>
         </w:tc>
@@ -17640,7 +17513,7 @@
                 <w:sz w:val="22"/>
                 <w:szCs w:val="22"/>
               </w:rPr>
-              <w:t>92.01</w:t>
+              <w:t>91.66</w:t>
             </w:r>
           </w:p>
         </w:tc>
@@ -18378,7 +18251,7 @@
                 <w:sz w:val="22"/>
                 <w:szCs w:val="22"/>
               </w:rPr>
-              <w:t>875</w:t>
+              <w:t>824</w:t>
             </w:r>
           </w:p>
         </w:tc>
@@ -18761,7 +18634,7 @@
                 <w:sz w:val="22"/>
                 <w:szCs w:val="22"/>
               </w:rPr>
-              <w:t xml:space="preserve"> 46</w:t>
+              <w:t xml:space="preserve"> 45</w:t>
             </w:r>
           </w:p>
         </w:tc>
@@ -18802,7 +18675,7 @@
                 <w:sz w:val="22"/>
                 <w:szCs w:val="22"/>
               </w:rPr>
-              <w:t xml:space="preserve"> 46</w:t>
+              <w:t xml:space="preserve"> 45</w:t>
             </w:r>
           </w:p>
         </w:tc>
@@ -18843,7 +18716,7 @@
                 <w:sz w:val="22"/>
                 <w:szCs w:val="22"/>
               </w:rPr>
-              <w:t xml:space="preserve"> 4.84</w:t>
+              <w:t xml:space="preserve"> 5.01</w:t>
             </w:r>
           </w:p>
         </w:tc>
@@ -18975,7 +18848,7 @@
                 <w:sz w:val="22"/>
                 <w:szCs w:val="22"/>
               </w:rPr>
-              <w:t xml:space="preserve"> 74</w:t>
+              <w:t xml:space="preserve"> 73</w:t>
             </w:r>
           </w:p>
         </w:tc>
@@ -19016,7 +18889,7 @@
                 <w:sz w:val="22"/>
                 <w:szCs w:val="22"/>
               </w:rPr>
-              <w:t xml:space="preserve"> 2.94</w:t>
+              <w:t xml:space="preserve"> 3.11</w:t>
             </w:r>
           </w:p>
         </w:tc>
@@ -19148,7 +19021,7 @@
                 <w:sz w:val="22"/>
                 <w:szCs w:val="22"/>
               </w:rPr>
-              <w:t xml:space="preserve"> 76</w:t>
+              <w:t xml:space="preserve"> 75</w:t>
             </w:r>
           </w:p>
         </w:tc>
@@ -19189,7 +19062,7 @@
                 <w:sz w:val="22"/>
                 <w:szCs w:val="22"/>
               </w:rPr>
-              <w:t xml:space="preserve"> 0.21</w:t>
+              <w:t xml:space="preserve"> 0.22</w:t>
             </w:r>
           </w:p>
         </w:tc>
@@ -19280,7 +19153,7 @@
                 <w:sz w:val="22"/>
                 <w:szCs w:val="22"/>
               </w:rPr>
-              <w:t>875</w:t>
+              <w:t>824</w:t>
             </w:r>
           </w:p>
         </w:tc>
@@ -19321,7 +19194,7 @@
                 <w:sz w:val="22"/>
                 <w:szCs w:val="22"/>
               </w:rPr>
-              <w:t>951</w:t>
+              <w:t>899</w:t>
             </w:r>
           </w:p>
         </w:tc>
@@ -19362,7 +19235,7 @@
                 <w:sz w:val="22"/>
                 <w:szCs w:val="22"/>
               </w:rPr>
-              <w:t>92.01</w:t>
+              <w:t>91.66</w:t>
             </w:r>
           </w:p>
         </w:tc>
@@ -20218,7 +20091,7 @@
                 <w:sz w:val="22"/>
                 <w:szCs w:val="22"/>
               </w:rPr>
-              <w:t>924</w:t>
+              <w:t>872</w:t>
             </w:r>
           </w:p>
         </w:tc>
@@ -21564,7 +21437,7 @@
                 <w:sz w:val="22"/>
                 <w:szCs w:val="22"/>
               </w:rPr>
-              <w:t xml:space="preserve"> 0.32</w:t>
+              <w:t xml:space="preserve"> 0.33</w:t>
             </w:r>
           </w:p>
         </w:tc>
@@ -21737,7 +21610,7 @@
                 <w:sz w:val="22"/>
                 <w:szCs w:val="22"/>
               </w:rPr>
-              <w:t xml:space="preserve"> 0.53</w:t>
+              <w:t xml:space="preserve"> 0.56</w:t>
             </w:r>
           </w:p>
         </w:tc>
@@ -21910,7 +21783,7 @@
                 <w:sz w:val="22"/>
                 <w:szCs w:val="22"/>
               </w:rPr>
-              <w:t xml:space="preserve"> 1.26</w:t>
+              <w:t xml:space="preserve"> 1.33</w:t>
             </w:r>
           </w:p>
         </w:tc>
@@ -22083,7 +21956,7 @@
                 <w:sz w:val="22"/>
                 <w:szCs w:val="22"/>
               </w:rPr>
-              <w:t xml:space="preserve"> 0.53</w:t>
+              <w:t xml:space="preserve"> 0.56</w:t>
             </w:r>
           </w:p>
         </w:tc>
@@ -22257,7 +22130,7 @@
                 <w:sz w:val="22"/>
                 <w:szCs w:val="22"/>
               </w:rPr>
-              <w:t xml:space="preserve"> 0.21</w:t>
+              <w:t xml:space="preserve"> 0.22</w:t>
             </w:r>
           </w:p>
         </w:tc>
@@ -22348,7 +22221,7 @@
                 <w:sz w:val="22"/>
                 <w:szCs w:val="22"/>
               </w:rPr>
-              <w:t>924</w:t>
+              <w:t>872</w:t>
             </w:r>
           </w:p>
         </w:tc>
@@ -22389,7 +22262,7 @@
                 <w:sz w:val="22"/>
                 <w:szCs w:val="22"/>
               </w:rPr>
-              <w:t>951</w:t>
+              <w:t>899</w:t>
             </w:r>
           </w:p>
         </w:tc>
@@ -22430,7 +22303,7 @@
                 <w:sz w:val="22"/>
                 <w:szCs w:val="22"/>
               </w:rPr>
-              <w:t>97.16</w:t>
+              <w:t>97.00</w:t>
             </w:r>
           </w:p>
         </w:tc>
@@ -23168,7 +23041,7 @@
                 <w:sz w:val="22"/>
                 <w:szCs w:val="22"/>
               </w:rPr>
-              <w:t>924</w:t>
+              <w:t>872</w:t>
             </w:r>
           </w:p>
         </w:tc>
@@ -23633,7 +23506,7 @@
                 <w:sz w:val="22"/>
                 <w:szCs w:val="22"/>
               </w:rPr>
-              <w:t xml:space="preserve"> 0.32</w:t>
+              <w:t xml:space="preserve"> 0.33</w:t>
             </w:r>
           </w:p>
         </w:tc>
@@ -23806,7 +23679,7 @@
                 <w:sz w:val="22"/>
                 <w:szCs w:val="22"/>
               </w:rPr>
-              <w:t xml:space="preserve"> 0.53</w:t>
+              <w:t xml:space="preserve"> 0.56</w:t>
             </w:r>
           </w:p>
         </w:tc>
@@ -23979,7 +23852,7 @@
                 <w:sz w:val="22"/>
                 <w:szCs w:val="22"/>
               </w:rPr>
-              <w:t xml:space="preserve"> 1.26</w:t>
+              <w:t xml:space="preserve"> 1.33</w:t>
             </w:r>
           </w:p>
         </w:tc>
@@ -24152,7 +24025,7 @@
                 <w:sz w:val="22"/>
                 <w:szCs w:val="22"/>
               </w:rPr>
-              <w:t xml:space="preserve"> 0.53</w:t>
+              <w:t xml:space="preserve"> 0.56</w:t>
             </w:r>
           </w:p>
         </w:tc>
@@ -24325,7 +24198,7 @@
                 <w:sz w:val="22"/>
                 <w:szCs w:val="22"/>
               </w:rPr>
-              <w:t xml:space="preserve"> 0.21</w:t>
+              <w:t xml:space="preserve"> 0.22</w:t>
             </w:r>
           </w:p>
         </w:tc>
@@ -24416,7 +24289,7 @@
                 <w:sz w:val="22"/>
                 <w:szCs w:val="22"/>
               </w:rPr>
-              <w:t>924</w:t>
+              <w:t>872</w:t>
             </w:r>
           </w:p>
         </w:tc>
@@ -24457,7 +24330,7 @@
                 <w:sz w:val="22"/>
                 <w:szCs w:val="22"/>
               </w:rPr>
-              <w:t>951</w:t>
+              <w:t>899</w:t>
             </w:r>
           </w:p>
         </w:tc>
@@ -24498,7 +24371,7 @@
                 <w:sz w:val="22"/>
                 <w:szCs w:val="22"/>
               </w:rPr>
-              <w:t>97.16</w:t>
+              <w:t>97.00</w:t>
             </w:r>
           </w:p>
         </w:tc>
@@ -25236,7 +25109,7 @@
                 <w:sz w:val="22"/>
                 <w:szCs w:val="22"/>
               </w:rPr>
-              <w:t>7</w:t>
+              <w:t>5</w:t>
             </w:r>
           </w:p>
         </w:tc>
@@ -25354,7 +25227,7 @@
                 <w:sz w:val="22"/>
                 <w:szCs w:val="22"/>
               </w:rPr>
-              <w:t>875</w:t>
+              <w:t>832</w:t>
             </w:r>
           </w:p>
         </w:tc>
@@ -26458,7 +26331,7 @@
                 <w:sz w:val="22"/>
                 <w:szCs w:val="22"/>
               </w:rPr>
-              <w:t>1</w:t>
+              <w:t>2</w:t>
             </w:r>
           </w:p>
         </w:tc>
@@ -26500,7 +26373,7 @@
                 <w:sz w:val="22"/>
                 <w:szCs w:val="22"/>
               </w:rPr>
-              <w:t xml:space="preserve">  6</w:t>
+              <w:t xml:space="preserve"> 10</w:t>
             </w:r>
           </w:p>
         </w:tc>
@@ -26541,7 +26414,7 @@
                 <w:sz w:val="22"/>
                 <w:szCs w:val="22"/>
               </w:rPr>
-              <w:t xml:space="preserve">  6</w:t>
+              <w:t xml:space="preserve"> 10</w:t>
             </w:r>
           </w:p>
         </w:tc>
@@ -26582,7 +26455,7 @@
                 <w:sz w:val="22"/>
                 <w:szCs w:val="22"/>
               </w:rPr>
-              <w:t xml:space="preserve"> 0.63</w:t>
+              <w:t xml:space="preserve"> 1.11</w:t>
             </w:r>
           </w:p>
         </w:tc>
@@ -26631,7 +26504,7 @@
                 <w:sz w:val="22"/>
                 <w:szCs w:val="22"/>
               </w:rPr>
-              <w:t>2</w:t>
+              <w:t>3</w:t>
             </w:r>
           </w:p>
         </w:tc>
@@ -26673,7 +26546,7 @@
                 <w:sz w:val="22"/>
                 <w:szCs w:val="22"/>
               </w:rPr>
-              <w:t xml:space="preserve"> 10</w:t>
+              <w:t xml:space="preserve"> 21</w:t>
             </w:r>
           </w:p>
         </w:tc>
@@ -26714,7 +26587,7 @@
                 <w:sz w:val="22"/>
                 <w:szCs w:val="22"/>
               </w:rPr>
-              <w:t xml:space="preserve"> 16</w:t>
+              <w:t xml:space="preserve"> 31</w:t>
             </w:r>
           </w:p>
         </w:tc>
@@ -26755,7 +26628,7 @@
                 <w:sz w:val="22"/>
                 <w:szCs w:val="22"/>
               </w:rPr>
-              <w:t xml:space="preserve"> 1.05</w:t>
+              <w:t xml:space="preserve"> 2.34</w:t>
             </w:r>
           </w:p>
         </w:tc>
@@ -26804,7 +26677,7 @@
                 <w:sz w:val="22"/>
                 <w:szCs w:val="22"/>
               </w:rPr>
-              <w:t>3</w:t>
+              <w:t>4</w:t>
             </w:r>
           </w:p>
         </w:tc>
@@ -26846,7 +26719,7 @@
                 <w:sz w:val="22"/>
                 <w:szCs w:val="22"/>
               </w:rPr>
-              <w:t xml:space="preserve"> 21</w:t>
+              <w:t xml:space="preserve"> 30</w:t>
             </w:r>
           </w:p>
         </w:tc>
@@ -26887,7 +26760,7 @@
                 <w:sz w:val="22"/>
                 <w:szCs w:val="22"/>
               </w:rPr>
-              <w:t xml:space="preserve"> 37</w:t>
+              <w:t xml:space="preserve"> 61</w:t>
             </w:r>
           </w:p>
         </w:tc>
@@ -26928,7 +26801,7 @@
                 <w:sz w:val="22"/>
                 <w:szCs w:val="22"/>
               </w:rPr>
-              <w:t xml:space="preserve"> 2.21</w:t>
+              <w:t xml:space="preserve"> 3.34</w:t>
             </w:r>
           </w:p>
         </w:tc>
@@ -26977,7 +26850,7 @@
                 <w:sz w:val="22"/>
                 <w:szCs w:val="22"/>
               </w:rPr>
-              <w:t>4</w:t>
+              <w:t>6</w:t>
             </w:r>
           </w:p>
         </w:tc>
@@ -27019,7 +26892,7 @@
                 <w:sz w:val="22"/>
                 <w:szCs w:val="22"/>
               </w:rPr>
-              <w:t xml:space="preserve"> 31</w:t>
+              <w:t xml:space="preserve">  4</w:t>
             </w:r>
           </w:p>
         </w:tc>
@@ -27060,7 +26933,7 @@
                 <w:sz w:val="22"/>
                 <w:szCs w:val="22"/>
               </w:rPr>
-              <w:t xml:space="preserve"> 68</w:t>
+              <w:t xml:space="preserve"> 65</w:t>
             </w:r>
           </w:p>
         </w:tc>
@@ -27101,7 +26974,7 @@
                 <w:sz w:val="22"/>
                 <w:szCs w:val="22"/>
               </w:rPr>
-              <w:t xml:space="preserve"> 3.26</w:t>
+              <w:t xml:space="preserve"> 0.44</w:t>
             </w:r>
           </w:p>
         </w:tc>
@@ -27150,7 +27023,7 @@
                 <w:sz w:val="22"/>
                 <w:szCs w:val="22"/>
               </w:rPr>
-              <w:t>5</w:t>
+              <w:t>7</w:t>
             </w:r>
           </w:p>
         </w:tc>
@@ -27233,7 +27106,7 @@
                 <w:sz w:val="22"/>
                 <w:szCs w:val="22"/>
               </w:rPr>
-              <w:t xml:space="preserve"> 70</w:t>
+              <w:t xml:space="preserve"> 67</w:t>
             </w:r>
           </w:p>
         </w:tc>
@@ -27274,7 +27147,7 @@
                 <w:sz w:val="22"/>
                 <w:szCs w:val="22"/>
               </w:rPr>
-              <w:t xml:space="preserve"> 0.21</w:t>
+              <w:t xml:space="preserve"> 0.22</w:t>
             </w:r>
           </w:p>
         </w:tc>
@@ -27323,7 +27196,7 @@
                 <w:sz w:val="22"/>
                 <w:szCs w:val="22"/>
               </w:rPr>
-              <w:t>6</w:t>
+              <w:t>Missing</w:t>
             </w:r>
           </w:p>
         </w:tc>
@@ -27365,7 +27238,7 @@
                 <w:sz w:val="22"/>
                 <w:szCs w:val="22"/>
               </w:rPr>
-              <w:t xml:space="preserve">  4</w:t>
+              <w:t>832</w:t>
             </w:r>
           </w:p>
         </w:tc>
@@ -27406,7 +27279,7 @@
                 <w:sz w:val="22"/>
                 <w:szCs w:val="22"/>
               </w:rPr>
-              <w:t xml:space="preserve"> 74</w:t>
+              <w:t>899</w:t>
             </w:r>
           </w:p>
         </w:tc>
@@ -27447,353 +27320,7 @@
                 <w:sz w:val="22"/>
                 <w:szCs w:val="22"/>
               </w:rPr>
-              <w:t xml:space="preserve"> 0.42</w:t>
-            </w:r>
-          </w:p>
-        </w:tc>
-      </w:tr>
-      <w:tr>
-        <w:trPr>
-          <w:gridAfter w:val="1"/>
-          <w:wAfter w:w="85" w:type="dxa"/>
-          <w:jc w:val="center"/>
-        </w:trPr>
-        <w:tc>
-          <w:tcPr>
-            <w:tcW w:w="2333" w:type="dxa"/>
-            <w:gridSpan w:val="2"/>
-            <w:tcBorders>
-              <w:top w:val="none" w:sz="0" w:space="0" w:color="000000"/>
-              <w:left w:val="none" w:sz="0" w:space="0" w:color="000000"/>
-              <w:bottom w:val="none" w:sz="0" w:space="0" w:color="000000"/>
-              <w:right w:val="none" w:sz="0" w:space="0" w:color="000000"/>
-            </w:tcBorders>
-            <w:shd w:val="clear" w:color="auto" w:fill="FFFFFF"/>
-            <w:tcMar>
-              <w:top w:w="0" w:type="dxa"/>
-              <w:left w:w="0" w:type="dxa"/>
-              <w:bottom w:w="0" w:type="dxa"/>
-              <w:right w:w="0" w:type="dxa"/>
-            </w:tcMar>
-            <w:vAlign w:val="center"/>
-          </w:tcPr>
-          <w:p>
-            <w:pPr>
-              <w:pBdr>
-                <w:top w:val="none" w:sz="0" w:space="0" w:color="000000"/>
-                <w:left w:val="none" w:sz="0" w:space="0" w:color="000000"/>
-                <w:bottom w:val="none" w:sz="0" w:space="0" w:color="000000"/>
-                <w:right w:val="none" w:sz="0" w:space="0" w:color="000000"/>
-              </w:pBdr>
-              <w:spacing w:before="100" w:after="100"/>
-              <w:ind w:left="100" w:right="100"/>
-              <w:jc w:val="center"/>
-            </w:pPr>
-            <w:r>
-              <w:rPr>
-                <w:rFonts w:ascii="Times New Roman" w:eastAsia="Times New Roman" w:hAnsi="Times New Roman" w:cs="Times New Roman"/>
-                <w:color w:val="000000"/>
-                <w:sz w:val="22"/>
-                <w:szCs w:val="22"/>
-              </w:rPr>
-              <w:t>7</w:t>
-            </w:r>
-          </w:p>
-        </w:tc>
-        <w:tc>
-          <w:tcPr>
-            <w:tcW w:w="2333" w:type="dxa"/>
-            <w:gridSpan w:val="2"/>
-            <w:tcBorders>
-              <w:top w:val="none" w:sz="0" w:space="0" w:color="000000"/>
-              <w:left w:val="none" w:sz="0" w:space="0" w:color="000000"/>
-              <w:bottom w:val="none" w:sz="0" w:space="0" w:color="000000"/>
-              <w:right w:val="none" w:sz="0" w:space="0" w:color="000000"/>
-            </w:tcBorders>
-            <w:shd w:val="clear" w:color="auto" w:fill="FFFFFF"/>
-            <w:tcMar>
-              <w:top w:w="0" w:type="dxa"/>
-              <w:left w:w="0" w:type="dxa"/>
-              <w:bottom w:w="0" w:type="dxa"/>
-              <w:right w:w="0" w:type="dxa"/>
-            </w:tcMar>
-            <w:vAlign w:val="center"/>
-          </w:tcPr>
-          <w:p>
-            <w:pPr>
-              <w:pBdr>
-                <w:top w:val="none" w:sz="0" w:space="0" w:color="000000"/>
-                <w:left w:val="none" w:sz="0" w:space="0" w:color="000000"/>
-                <w:bottom w:val="none" w:sz="0" w:space="0" w:color="000000"/>
-                <w:right w:val="none" w:sz="0" w:space="0" w:color="000000"/>
-              </w:pBdr>
-              <w:spacing w:before="100" w:after="100"/>
-              <w:ind w:left="100" w:right="100"/>
-              <w:jc w:val="center"/>
-            </w:pPr>
-            <w:r>
-              <w:rPr>
-                <w:rFonts w:ascii="Times New Roman" w:eastAsia="Times New Roman" w:hAnsi="Times New Roman" w:cs="Times New Roman"/>
-                <w:color w:val="000000"/>
-                <w:sz w:val="22"/>
-                <w:szCs w:val="22"/>
-              </w:rPr>
-              <w:t xml:space="preserve">  2</w:t>
-            </w:r>
-          </w:p>
-        </w:tc>
-        <w:tc>
-          <w:tcPr>
-            <w:tcW w:w="2333" w:type="dxa"/>
-            <w:tcBorders>
-              <w:top w:val="none" w:sz="0" w:space="0" w:color="000000"/>
-              <w:left w:val="none" w:sz="0" w:space="0" w:color="000000"/>
-              <w:bottom w:val="none" w:sz="0" w:space="0" w:color="000000"/>
-              <w:right w:val="none" w:sz="0" w:space="0" w:color="000000"/>
-            </w:tcBorders>
-            <w:shd w:val="clear" w:color="auto" w:fill="FFFFFF"/>
-            <w:tcMar>
-              <w:top w:w="0" w:type="dxa"/>
-              <w:left w:w="0" w:type="dxa"/>
-              <w:bottom w:w="0" w:type="dxa"/>
-              <w:right w:w="0" w:type="dxa"/>
-            </w:tcMar>
-            <w:vAlign w:val="center"/>
-          </w:tcPr>
-          <w:p>
-            <w:pPr>
-              <w:pBdr>
-                <w:top w:val="none" w:sz="0" w:space="0" w:color="000000"/>
-                <w:left w:val="none" w:sz="0" w:space="0" w:color="000000"/>
-                <w:bottom w:val="none" w:sz="0" w:space="0" w:color="000000"/>
-                <w:right w:val="none" w:sz="0" w:space="0" w:color="000000"/>
-              </w:pBdr>
-              <w:spacing w:before="100" w:after="100"/>
-              <w:ind w:left="100" w:right="100"/>
-              <w:jc w:val="center"/>
-            </w:pPr>
-            <w:r>
-              <w:rPr>
-                <w:rFonts w:ascii="Times New Roman" w:eastAsia="Times New Roman" w:hAnsi="Times New Roman" w:cs="Times New Roman"/>
-                <w:color w:val="000000"/>
-                <w:sz w:val="22"/>
-                <w:szCs w:val="22"/>
-              </w:rPr>
-              <w:t xml:space="preserve"> 76</w:t>
-            </w:r>
-          </w:p>
-        </w:tc>
-        <w:tc>
-          <w:tcPr>
-            <w:tcW w:w="2333" w:type="dxa"/>
-            <w:tcBorders>
-              <w:top w:val="none" w:sz="0" w:space="0" w:color="000000"/>
-              <w:left w:val="none" w:sz="0" w:space="0" w:color="000000"/>
-              <w:bottom w:val="none" w:sz="0" w:space="0" w:color="000000"/>
-              <w:right w:val="none" w:sz="0" w:space="0" w:color="000000"/>
-            </w:tcBorders>
-            <w:shd w:val="clear" w:color="auto" w:fill="FFFFFF"/>
-            <w:tcMar>
-              <w:top w:w="0" w:type="dxa"/>
-              <w:left w:w="0" w:type="dxa"/>
-              <w:bottom w:w="0" w:type="dxa"/>
-              <w:right w:w="0" w:type="dxa"/>
-            </w:tcMar>
-            <w:vAlign w:val="center"/>
-          </w:tcPr>
-          <w:p>
-            <w:pPr>
-              <w:pBdr>
-                <w:top w:val="none" w:sz="0" w:space="0" w:color="000000"/>
-                <w:left w:val="none" w:sz="0" w:space="0" w:color="000000"/>
-                <w:bottom w:val="none" w:sz="0" w:space="0" w:color="000000"/>
-                <w:right w:val="none" w:sz="0" w:space="0" w:color="000000"/>
-              </w:pBdr>
-              <w:spacing w:before="100" w:after="100"/>
-              <w:ind w:left="100" w:right="100"/>
-              <w:jc w:val="center"/>
-            </w:pPr>
-            <w:r>
-              <w:rPr>
-                <w:rFonts w:ascii="Times New Roman" w:eastAsia="Times New Roman" w:hAnsi="Times New Roman" w:cs="Times New Roman"/>
-                <w:color w:val="000000"/>
-                <w:sz w:val="22"/>
-                <w:szCs w:val="22"/>
-              </w:rPr>
-              <w:t xml:space="preserve"> 0.21</w:t>
-            </w:r>
-          </w:p>
-        </w:tc>
-      </w:tr>
-      <w:tr>
-        <w:trPr>
-          <w:gridAfter w:val="1"/>
-          <w:wAfter w:w="85" w:type="dxa"/>
-          <w:jc w:val="center"/>
-        </w:trPr>
-        <w:tc>
-          <w:tcPr>
-            <w:tcW w:w="2333" w:type="dxa"/>
-            <w:gridSpan w:val="2"/>
-            <w:tcBorders>
-              <w:top w:val="none" w:sz="0" w:space="0" w:color="000000"/>
-              <w:left w:val="none" w:sz="0" w:space="0" w:color="000000"/>
-              <w:bottom w:val="none" w:sz="0" w:space="0" w:color="000000"/>
-              <w:right w:val="none" w:sz="0" w:space="0" w:color="000000"/>
-            </w:tcBorders>
-            <w:shd w:val="clear" w:color="auto" w:fill="FFFFFF"/>
-            <w:tcMar>
-              <w:top w:w="0" w:type="dxa"/>
-              <w:left w:w="0" w:type="dxa"/>
-              <w:bottom w:w="0" w:type="dxa"/>
-              <w:right w:w="0" w:type="dxa"/>
-            </w:tcMar>
-            <w:vAlign w:val="center"/>
-          </w:tcPr>
-          <w:p>
-            <w:pPr>
-              <w:pBdr>
-                <w:top w:val="none" w:sz="0" w:space="0" w:color="000000"/>
-                <w:left w:val="none" w:sz="0" w:space="0" w:color="000000"/>
-                <w:bottom w:val="none" w:sz="0" w:space="0" w:color="000000"/>
-                <w:right w:val="none" w:sz="0" w:space="0" w:color="000000"/>
-              </w:pBdr>
-              <w:spacing w:before="100" w:after="100"/>
-              <w:ind w:left="100" w:right="100"/>
-              <w:jc w:val="center"/>
-            </w:pPr>
-            <w:r>
-              <w:rPr>
-                <w:rFonts w:ascii="Times New Roman" w:eastAsia="Times New Roman" w:hAnsi="Times New Roman" w:cs="Times New Roman"/>
-                <w:color w:val="000000"/>
-                <w:sz w:val="22"/>
-                <w:szCs w:val="22"/>
-              </w:rPr>
-              <w:t>Missing</w:t>
-            </w:r>
-          </w:p>
-        </w:tc>
-        <w:tc>
-          <w:tcPr>
-            <w:tcW w:w="2333" w:type="dxa"/>
-            <w:gridSpan w:val="2"/>
-            <w:tcBorders>
-              <w:top w:val="none" w:sz="0" w:space="0" w:color="000000"/>
-              <w:left w:val="none" w:sz="0" w:space="0" w:color="000000"/>
-              <w:bottom w:val="none" w:sz="0" w:space="0" w:color="000000"/>
-              <w:right w:val="none" w:sz="0" w:space="0" w:color="000000"/>
-            </w:tcBorders>
-            <w:shd w:val="clear" w:color="auto" w:fill="FFFFFF"/>
-            <w:tcMar>
-              <w:top w:w="0" w:type="dxa"/>
-              <w:left w:w="0" w:type="dxa"/>
-              <w:bottom w:w="0" w:type="dxa"/>
-              <w:right w:w="0" w:type="dxa"/>
-            </w:tcMar>
-            <w:vAlign w:val="center"/>
-          </w:tcPr>
-          <w:p>
-            <w:pPr>
-              <w:pBdr>
-                <w:top w:val="none" w:sz="0" w:space="0" w:color="000000"/>
-                <w:left w:val="none" w:sz="0" w:space="0" w:color="000000"/>
-                <w:bottom w:val="none" w:sz="0" w:space="0" w:color="000000"/>
-                <w:right w:val="none" w:sz="0" w:space="0" w:color="000000"/>
-              </w:pBdr>
-              <w:spacing w:before="100" w:after="100"/>
-              <w:ind w:left="100" w:right="100"/>
-              <w:jc w:val="center"/>
-            </w:pPr>
-            <w:r>
-              <w:rPr>
-                <w:rFonts w:ascii="Times New Roman" w:eastAsia="Times New Roman" w:hAnsi="Times New Roman" w:cs="Times New Roman"/>
-                <w:color w:val="000000"/>
-                <w:sz w:val="22"/>
-                <w:szCs w:val="22"/>
-              </w:rPr>
-              <w:t>875</w:t>
-            </w:r>
-          </w:p>
-        </w:tc>
-        <w:tc>
-          <w:tcPr>
-            <w:tcW w:w="2333" w:type="dxa"/>
-            <w:tcBorders>
-              <w:top w:val="none" w:sz="0" w:space="0" w:color="000000"/>
-              <w:left w:val="none" w:sz="0" w:space="0" w:color="000000"/>
-              <w:bottom w:val="none" w:sz="0" w:space="0" w:color="000000"/>
-              <w:right w:val="none" w:sz="0" w:space="0" w:color="000000"/>
-            </w:tcBorders>
-            <w:shd w:val="clear" w:color="auto" w:fill="FFFFFF"/>
-            <w:tcMar>
-              <w:top w:w="0" w:type="dxa"/>
-              <w:left w:w="0" w:type="dxa"/>
-              <w:bottom w:w="0" w:type="dxa"/>
-              <w:right w:w="0" w:type="dxa"/>
-            </w:tcMar>
-            <w:vAlign w:val="center"/>
-          </w:tcPr>
-          <w:p>
-            <w:pPr>
-              <w:pBdr>
-                <w:top w:val="none" w:sz="0" w:space="0" w:color="000000"/>
-                <w:left w:val="none" w:sz="0" w:space="0" w:color="000000"/>
-                <w:bottom w:val="none" w:sz="0" w:space="0" w:color="000000"/>
-                <w:right w:val="none" w:sz="0" w:space="0" w:color="000000"/>
-              </w:pBdr>
-              <w:spacing w:before="100" w:after="100"/>
-              <w:ind w:left="100" w:right="100"/>
-              <w:jc w:val="center"/>
-            </w:pPr>
-            <w:r>
-              <w:rPr>
-                <w:rFonts w:ascii="Times New Roman" w:eastAsia="Times New Roman" w:hAnsi="Times New Roman" w:cs="Times New Roman"/>
-                <w:color w:val="000000"/>
-                <w:sz w:val="22"/>
-                <w:szCs w:val="22"/>
-              </w:rPr>
-              <w:t>951</w:t>
-            </w:r>
-          </w:p>
-        </w:tc>
-        <w:tc>
-          <w:tcPr>
-            <w:tcW w:w="2333" w:type="dxa"/>
-            <w:tcBorders>
-              <w:top w:val="none" w:sz="0" w:space="0" w:color="000000"/>
-              <w:left w:val="none" w:sz="0" w:space="0" w:color="000000"/>
-              <w:bottom w:val="none" w:sz="0" w:space="0" w:color="000000"/>
-              <w:right w:val="none" w:sz="0" w:space="0" w:color="000000"/>
-            </w:tcBorders>
-            <w:shd w:val="clear" w:color="auto" w:fill="FFFFFF"/>
-            <w:tcMar>
-              <w:top w:w="0" w:type="dxa"/>
-              <w:left w:w="0" w:type="dxa"/>
-              <w:bottom w:w="0" w:type="dxa"/>
-              <w:right w:w="0" w:type="dxa"/>
-            </w:tcMar>
-            <w:vAlign w:val="center"/>
-          </w:tcPr>
-          <w:p>
-            <w:pPr>
-              <w:pBdr>
-                <w:top w:val="none" w:sz="0" w:space="0" w:color="000000"/>
-                <w:left w:val="none" w:sz="0" w:space="0" w:color="000000"/>
-                <w:bottom w:val="none" w:sz="0" w:space="0" w:color="000000"/>
-                <w:right w:val="none" w:sz="0" w:space="0" w:color="000000"/>
-              </w:pBdr>
-              <w:spacing w:before="100" w:after="100"/>
-              <w:ind w:left="100" w:right="100"/>
-              <w:jc w:val="center"/>
-            </w:pPr>
-            <w:r>
-              <w:rPr>
-                <w:rFonts w:ascii="Times New Roman" w:eastAsia="Times New Roman" w:hAnsi="Times New Roman" w:cs="Times New Roman"/>
-                <w:color w:val="000000"/>
-                <w:sz w:val="22"/>
-                <w:szCs w:val="22"/>
-              </w:rPr>
-              <w:t>92.01</w:t>
+              <w:t>92.55</w:t>
             </w:r>
           </w:p>
         </w:tc>
@@ -28413,7 +27940,7 @@
                 <w:sz w:val="22"/>
                 <w:szCs w:val="22"/>
               </w:rPr>
-              <w:t>7</w:t>
+              <w:t>5</w:t>
             </w:r>
           </w:p>
         </w:tc>
@@ -28531,7 +28058,7 @@
                 <w:sz w:val="22"/>
                 <w:szCs w:val="22"/>
               </w:rPr>
-              <w:t>875</w:t>
+              <w:t>832</w:t>
             </w:r>
           </w:p>
         </w:tc>
@@ -28754,7 +28281,7 @@
                 <w:sz w:val="22"/>
                 <w:szCs w:val="22"/>
               </w:rPr>
-              <w:t>In the past week</w:t>
+              <w:t>In the past month</w:t>
             </w:r>
           </w:p>
         </w:tc>
@@ -28796,7 +28323,7 @@
                 <w:sz w:val="22"/>
                 <w:szCs w:val="22"/>
               </w:rPr>
-              <w:t xml:space="preserve">  6</w:t>
+              <w:t xml:space="preserve"> 10</w:t>
             </w:r>
           </w:p>
         </w:tc>
@@ -28837,7 +28364,7 @@
                 <w:sz w:val="22"/>
                 <w:szCs w:val="22"/>
               </w:rPr>
-              <w:t xml:space="preserve">  6</w:t>
+              <w:t xml:space="preserve"> 10</w:t>
             </w:r>
           </w:p>
         </w:tc>
@@ -28878,7 +28405,7 @@
                 <w:sz w:val="22"/>
                 <w:szCs w:val="22"/>
               </w:rPr>
-              <w:t xml:space="preserve"> 0.63</w:t>
+              <w:t xml:space="preserve"> 1.11</w:t>
             </w:r>
           </w:p>
         </w:tc>
@@ -28927,7 +28454,7 @@
                 <w:sz w:val="22"/>
                 <w:szCs w:val="22"/>
               </w:rPr>
-              <w:t>In the past month</w:t>
+              <w:t>In the past year but more than a month ago</w:t>
             </w:r>
           </w:p>
         </w:tc>
@@ -28969,7 +28496,7 @@
                 <w:sz w:val="22"/>
                 <w:szCs w:val="22"/>
               </w:rPr>
-              <w:t xml:space="preserve"> 10</w:t>
+              <w:t xml:space="preserve"> 21</w:t>
             </w:r>
           </w:p>
         </w:tc>
@@ -29010,7 +28537,7 @@
                 <w:sz w:val="22"/>
                 <w:szCs w:val="22"/>
               </w:rPr>
-              <w:t xml:space="preserve"> 16</w:t>
+              <w:t xml:space="preserve"> 31</w:t>
             </w:r>
           </w:p>
         </w:tc>
@@ -29051,7 +28578,7 @@
                 <w:sz w:val="22"/>
                 <w:szCs w:val="22"/>
               </w:rPr>
-              <w:t xml:space="preserve"> 1.05</w:t>
+              <w:t xml:space="preserve"> 2.34</w:t>
             </w:r>
           </w:p>
         </w:tc>
@@ -29100,7 +28627,7 @@
                 <w:sz w:val="22"/>
                 <w:szCs w:val="22"/>
               </w:rPr>
-              <w:t>In the past year but more than a month ago</w:t>
+              <w:t>1-5 years ago</w:t>
             </w:r>
           </w:p>
         </w:tc>
@@ -29142,7 +28669,7 @@
                 <w:sz w:val="22"/>
                 <w:szCs w:val="22"/>
               </w:rPr>
-              <w:t xml:space="preserve"> 21</w:t>
+              <w:t xml:space="preserve"> 30</w:t>
             </w:r>
           </w:p>
         </w:tc>
@@ -29183,7 +28710,7 @@
                 <w:sz w:val="22"/>
                 <w:szCs w:val="22"/>
               </w:rPr>
-              <w:t xml:space="preserve"> 37</w:t>
+              <w:t xml:space="preserve"> 61</w:t>
             </w:r>
           </w:p>
         </w:tc>
@@ -29224,7 +28751,7 @@
                 <w:sz w:val="22"/>
                 <w:szCs w:val="22"/>
               </w:rPr>
-              <w:t xml:space="preserve"> 2.21</w:t>
+              <w:t xml:space="preserve"> 3.34</w:t>
             </w:r>
           </w:p>
         </w:tc>
@@ -29273,7 +28800,7 @@
                 <w:sz w:val="22"/>
                 <w:szCs w:val="22"/>
               </w:rPr>
-              <w:t>1-5 years ago</w:t>
+              <w:t>10 or more years ago</w:t>
             </w:r>
           </w:p>
         </w:tc>
@@ -29315,7 +28842,7 @@
                 <w:sz w:val="22"/>
                 <w:szCs w:val="22"/>
               </w:rPr>
-              <w:t xml:space="preserve"> 31</w:t>
+              <w:t xml:space="preserve">  4</w:t>
             </w:r>
           </w:p>
         </w:tc>
@@ -29356,7 +28883,7 @@
                 <w:sz w:val="22"/>
                 <w:szCs w:val="22"/>
               </w:rPr>
-              <w:t xml:space="preserve"> 68</w:t>
+              <w:t xml:space="preserve"> 65</w:t>
             </w:r>
           </w:p>
         </w:tc>
@@ -29397,7 +28924,7 @@
                 <w:sz w:val="22"/>
                 <w:szCs w:val="22"/>
               </w:rPr>
-              <w:t xml:space="preserve"> 3.26</w:t>
+              <w:t xml:space="preserve"> 0.44</w:t>
             </w:r>
           </w:p>
         </w:tc>
@@ -29446,7 +28973,7 @@
                 <w:sz w:val="22"/>
                 <w:szCs w:val="22"/>
               </w:rPr>
-              <w:t>5-10 years ago</w:t>
+              <w:t>Don’t know</w:t>
             </w:r>
           </w:p>
         </w:tc>
@@ -29529,7 +29056,7 @@
                 <w:sz w:val="22"/>
                 <w:szCs w:val="22"/>
               </w:rPr>
-              <w:t xml:space="preserve"> 70</w:t>
+              <w:t xml:space="preserve"> 67</w:t>
             </w:r>
           </w:p>
         </w:tc>
@@ -29570,7 +29097,7 @@
                 <w:sz w:val="22"/>
                 <w:szCs w:val="22"/>
               </w:rPr>
-              <w:t xml:space="preserve"> 0.21</w:t>
+              <w:t xml:space="preserve"> 0.22</w:t>
             </w:r>
           </w:p>
         </w:tc>
@@ -29619,7 +29146,7 @@
                 <w:sz w:val="22"/>
                 <w:szCs w:val="22"/>
               </w:rPr>
-              <w:t>10 or more years ago</w:t>
+              <w:t>Missing</w:t>
             </w:r>
           </w:p>
         </w:tc>
@@ -29661,7 +29188,7 @@
                 <w:sz w:val="22"/>
                 <w:szCs w:val="22"/>
               </w:rPr>
-              <w:t xml:space="preserve">  4</w:t>
+              <w:t>832</w:t>
             </w:r>
           </w:p>
         </w:tc>
@@ -29702,7 +29229,7 @@
                 <w:sz w:val="22"/>
                 <w:szCs w:val="22"/>
               </w:rPr>
-              <w:t xml:space="preserve"> 74</w:t>
+              <w:t>899</w:t>
             </w:r>
           </w:p>
         </w:tc>
@@ -29743,354 +29270,7 @@
                 <w:sz w:val="22"/>
                 <w:szCs w:val="22"/>
               </w:rPr>
-              <w:t xml:space="preserve"> 0.42</w:t>
-            </w:r>
-          </w:p>
-        </w:tc>
-      </w:tr>
-      <w:tr>
-        <w:trPr>
-          <w:gridAfter w:val="1"/>
-          <w:wAfter w:w="85" w:type="dxa"/>
-          <w:jc w:val="center"/>
-        </w:trPr>
-        <w:tc>
-          <w:tcPr>
-            <w:tcW w:w="2333" w:type="dxa"/>
-            <w:gridSpan w:val="2"/>
-            <w:tcBorders>
-              <w:top w:val="none" w:sz="0" w:space="0" w:color="000000"/>
-              <w:left w:val="none" w:sz="0" w:space="0" w:color="000000"/>
-              <w:bottom w:val="none" w:sz="0" w:space="0" w:color="000000"/>
-              <w:right w:val="none" w:sz="0" w:space="0" w:color="000000"/>
-            </w:tcBorders>
-            <w:shd w:val="clear" w:color="auto" w:fill="FFFFFF"/>
-            <w:tcMar>
-              <w:top w:w="0" w:type="dxa"/>
-              <w:left w:w="0" w:type="dxa"/>
-              <w:bottom w:w="0" w:type="dxa"/>
-              <w:right w:w="0" w:type="dxa"/>
-            </w:tcMar>
-            <w:vAlign w:val="center"/>
-          </w:tcPr>
-          <w:p>
-            <w:pPr>
-              <w:pBdr>
-                <w:top w:val="none" w:sz="0" w:space="0" w:color="000000"/>
-                <w:left w:val="none" w:sz="0" w:space="0" w:color="000000"/>
-                <w:bottom w:val="none" w:sz="0" w:space="0" w:color="000000"/>
-                <w:right w:val="none" w:sz="0" w:space="0" w:color="000000"/>
-              </w:pBdr>
-              <w:spacing w:before="100" w:after="100"/>
-              <w:ind w:left="100" w:right="100"/>
-              <w:jc w:val="center"/>
-            </w:pPr>
-            <w:r>
-              <w:rPr>
-                <w:rFonts w:ascii="Times New Roman" w:eastAsia="Times New Roman" w:hAnsi="Times New Roman" w:cs="Times New Roman"/>
-                <w:color w:val="000000"/>
-                <w:sz w:val="22"/>
-                <w:szCs w:val="22"/>
-              </w:rPr>
-              <w:t>Don’t know</w:t>
-            </w:r>
-          </w:p>
-        </w:tc>
-        <w:tc>
-          <w:tcPr>
-            <w:tcW w:w="2333" w:type="dxa"/>
-            <w:gridSpan w:val="2"/>
-            <w:tcBorders>
-              <w:top w:val="none" w:sz="0" w:space="0" w:color="000000"/>
-              <w:left w:val="none" w:sz="0" w:space="0" w:color="000000"/>
-              <w:bottom w:val="none" w:sz="0" w:space="0" w:color="000000"/>
-              <w:right w:val="none" w:sz="0" w:space="0" w:color="000000"/>
-            </w:tcBorders>
-            <w:shd w:val="clear" w:color="auto" w:fill="FFFFFF"/>
-            <w:tcMar>
-              <w:top w:w="0" w:type="dxa"/>
-              <w:left w:w="0" w:type="dxa"/>
-              <w:bottom w:w="0" w:type="dxa"/>
-              <w:right w:w="0" w:type="dxa"/>
-            </w:tcMar>
-            <w:vAlign w:val="center"/>
-          </w:tcPr>
-          <w:p>
-            <w:pPr>
-              <w:pBdr>
-                <w:top w:val="none" w:sz="0" w:space="0" w:color="000000"/>
-                <w:left w:val="none" w:sz="0" w:space="0" w:color="000000"/>
-                <w:bottom w:val="none" w:sz="0" w:space="0" w:color="000000"/>
-                <w:right w:val="none" w:sz="0" w:space="0" w:color="000000"/>
-              </w:pBdr>
-              <w:spacing w:before="100" w:after="100"/>
-              <w:ind w:left="100" w:right="100"/>
-              <w:jc w:val="center"/>
-            </w:pPr>
-            <w:r>
-              <w:rPr>
-                <w:rFonts w:ascii="Times New Roman" w:eastAsia="Times New Roman" w:hAnsi="Times New Roman" w:cs="Times New Roman"/>
-                <w:color w:val="000000"/>
-                <w:sz w:val="22"/>
-                <w:szCs w:val="22"/>
-              </w:rPr>
-              <w:t xml:space="preserve">  2</w:t>
-            </w:r>
-          </w:p>
-        </w:tc>
-        <w:tc>
-          <w:tcPr>
-            <w:tcW w:w="2333" w:type="dxa"/>
-            <w:tcBorders>
-              <w:top w:val="none" w:sz="0" w:space="0" w:color="000000"/>
-              <w:left w:val="none" w:sz="0" w:space="0" w:color="000000"/>
-              <w:bottom w:val="none" w:sz="0" w:space="0" w:color="000000"/>
-              <w:right w:val="none" w:sz="0" w:space="0" w:color="000000"/>
-            </w:tcBorders>
-            <w:shd w:val="clear" w:color="auto" w:fill="FFFFFF"/>
-            <w:tcMar>
-              <w:top w:w="0" w:type="dxa"/>
-              <w:left w:w="0" w:type="dxa"/>
-              <w:bottom w:w="0" w:type="dxa"/>
-              <w:right w:w="0" w:type="dxa"/>
-            </w:tcMar>
-            <w:vAlign w:val="center"/>
-          </w:tcPr>
-          <w:p>
-            <w:pPr>
-              <w:pBdr>
-                <w:top w:val="none" w:sz="0" w:space="0" w:color="000000"/>
-                <w:left w:val="none" w:sz="0" w:space="0" w:color="000000"/>
-                <w:bottom w:val="none" w:sz="0" w:space="0" w:color="000000"/>
-                <w:right w:val="none" w:sz="0" w:space="0" w:color="000000"/>
-              </w:pBdr>
-              <w:spacing w:before="100" w:after="100"/>
-              <w:ind w:left="100" w:right="100"/>
-              <w:jc w:val="center"/>
-            </w:pPr>
-            <w:r>
-              <w:rPr>
-                <w:rFonts w:ascii="Times New Roman" w:eastAsia="Times New Roman" w:hAnsi="Times New Roman" w:cs="Times New Roman"/>
-                <w:color w:val="000000"/>
-                <w:sz w:val="22"/>
-                <w:szCs w:val="22"/>
-              </w:rPr>
-              <w:t xml:space="preserve"> 76</w:t>
-            </w:r>
-          </w:p>
-        </w:tc>
-        <w:tc>
-          <w:tcPr>
-            <w:tcW w:w="2333" w:type="dxa"/>
-            <w:tcBorders>
-              <w:top w:val="none" w:sz="0" w:space="0" w:color="000000"/>
-              <w:left w:val="none" w:sz="0" w:space="0" w:color="000000"/>
-              <w:bottom w:val="none" w:sz="0" w:space="0" w:color="000000"/>
-              <w:right w:val="none" w:sz="0" w:space="0" w:color="000000"/>
-            </w:tcBorders>
-            <w:shd w:val="clear" w:color="auto" w:fill="FFFFFF"/>
-            <w:tcMar>
-              <w:top w:w="0" w:type="dxa"/>
-              <w:left w:w="0" w:type="dxa"/>
-              <w:bottom w:w="0" w:type="dxa"/>
-              <w:right w:w="0" w:type="dxa"/>
-            </w:tcMar>
-            <w:vAlign w:val="center"/>
-          </w:tcPr>
-          <w:p>
-            <w:pPr>
-              <w:pBdr>
-                <w:top w:val="none" w:sz="0" w:space="0" w:color="000000"/>
-                <w:left w:val="none" w:sz="0" w:space="0" w:color="000000"/>
-                <w:bottom w:val="none" w:sz="0" w:space="0" w:color="000000"/>
-                <w:right w:val="none" w:sz="0" w:space="0" w:color="000000"/>
-              </w:pBdr>
-              <w:spacing w:before="100" w:after="100"/>
-              <w:ind w:left="100" w:right="100"/>
-              <w:jc w:val="center"/>
-            </w:pPr>
-            <w:r>
-              <w:rPr>
-                <w:rFonts w:ascii="Times New Roman" w:eastAsia="Times New Roman" w:hAnsi="Times New Roman" w:cs="Times New Roman"/>
-                <w:color w:val="000000"/>
-                <w:sz w:val="22"/>
-                <w:szCs w:val="22"/>
-              </w:rPr>
-              <w:t xml:space="preserve"> 0.21</w:t>
-            </w:r>
-          </w:p>
-        </w:tc>
-      </w:tr>
-      <w:tr>
-        <w:trPr>
-          <w:gridAfter w:val="1"/>
-          <w:wAfter w:w="85" w:type="dxa"/>
-          <w:jc w:val="center"/>
-        </w:trPr>
-        <w:tc>
-          <w:tcPr>
-            <w:tcW w:w="2333" w:type="dxa"/>
-            <w:gridSpan w:val="2"/>
-            <w:tcBorders>
-              <w:top w:val="none" w:sz="0" w:space="0" w:color="000000"/>
-              <w:left w:val="none" w:sz="0" w:space="0" w:color="000000"/>
-              <w:bottom w:val="none" w:sz="0" w:space="0" w:color="000000"/>
-              <w:right w:val="none" w:sz="0" w:space="0" w:color="000000"/>
-            </w:tcBorders>
-            <w:shd w:val="clear" w:color="auto" w:fill="FFFFFF"/>
-            <w:tcMar>
-              <w:top w:w="0" w:type="dxa"/>
-              <w:left w:w="0" w:type="dxa"/>
-              <w:bottom w:w="0" w:type="dxa"/>
-              <w:right w:w="0" w:type="dxa"/>
-            </w:tcMar>
-            <w:vAlign w:val="center"/>
-          </w:tcPr>
-          <w:p>
-            <w:pPr>
-              <w:pBdr>
-                <w:top w:val="none" w:sz="0" w:space="0" w:color="000000"/>
-                <w:left w:val="none" w:sz="0" w:space="0" w:color="000000"/>
-                <w:bottom w:val="none" w:sz="0" w:space="0" w:color="000000"/>
-                <w:right w:val="none" w:sz="0" w:space="0" w:color="000000"/>
-              </w:pBdr>
-              <w:spacing w:before="100" w:after="100"/>
-              <w:ind w:left="100" w:right="100"/>
-              <w:jc w:val="center"/>
-            </w:pPr>
-            <w:r>
-              <w:rPr>
-                <w:rFonts w:ascii="Times New Roman" w:eastAsia="Times New Roman" w:hAnsi="Times New Roman" w:cs="Times New Roman"/>
-                <w:color w:val="000000"/>
-                <w:sz w:val="22"/>
-                <w:szCs w:val="22"/>
-              </w:rPr>
-              <w:lastRenderedPageBreak/>
-              <w:t>Missing</w:t>
-            </w:r>
-          </w:p>
-        </w:tc>
-        <w:tc>
-          <w:tcPr>
-            <w:tcW w:w="2333" w:type="dxa"/>
-            <w:gridSpan w:val="2"/>
-            <w:tcBorders>
-              <w:top w:val="none" w:sz="0" w:space="0" w:color="000000"/>
-              <w:left w:val="none" w:sz="0" w:space="0" w:color="000000"/>
-              <w:bottom w:val="none" w:sz="0" w:space="0" w:color="000000"/>
-              <w:right w:val="none" w:sz="0" w:space="0" w:color="000000"/>
-            </w:tcBorders>
-            <w:shd w:val="clear" w:color="auto" w:fill="FFFFFF"/>
-            <w:tcMar>
-              <w:top w:w="0" w:type="dxa"/>
-              <w:left w:w="0" w:type="dxa"/>
-              <w:bottom w:w="0" w:type="dxa"/>
-              <w:right w:w="0" w:type="dxa"/>
-            </w:tcMar>
-            <w:vAlign w:val="center"/>
-          </w:tcPr>
-          <w:p>
-            <w:pPr>
-              <w:pBdr>
-                <w:top w:val="none" w:sz="0" w:space="0" w:color="000000"/>
-                <w:left w:val="none" w:sz="0" w:space="0" w:color="000000"/>
-                <w:bottom w:val="none" w:sz="0" w:space="0" w:color="000000"/>
-                <w:right w:val="none" w:sz="0" w:space="0" w:color="000000"/>
-              </w:pBdr>
-              <w:spacing w:before="100" w:after="100"/>
-              <w:ind w:left="100" w:right="100"/>
-              <w:jc w:val="center"/>
-            </w:pPr>
-            <w:r>
-              <w:rPr>
-                <w:rFonts w:ascii="Times New Roman" w:eastAsia="Times New Roman" w:hAnsi="Times New Roman" w:cs="Times New Roman"/>
-                <w:color w:val="000000"/>
-                <w:sz w:val="22"/>
-                <w:szCs w:val="22"/>
-              </w:rPr>
-              <w:t>875</w:t>
-            </w:r>
-          </w:p>
-        </w:tc>
-        <w:tc>
-          <w:tcPr>
-            <w:tcW w:w="2333" w:type="dxa"/>
-            <w:tcBorders>
-              <w:top w:val="none" w:sz="0" w:space="0" w:color="000000"/>
-              <w:left w:val="none" w:sz="0" w:space="0" w:color="000000"/>
-              <w:bottom w:val="none" w:sz="0" w:space="0" w:color="000000"/>
-              <w:right w:val="none" w:sz="0" w:space="0" w:color="000000"/>
-            </w:tcBorders>
-            <w:shd w:val="clear" w:color="auto" w:fill="FFFFFF"/>
-            <w:tcMar>
-              <w:top w:w="0" w:type="dxa"/>
-              <w:left w:w="0" w:type="dxa"/>
-              <w:bottom w:w="0" w:type="dxa"/>
-              <w:right w:w="0" w:type="dxa"/>
-            </w:tcMar>
-            <w:vAlign w:val="center"/>
-          </w:tcPr>
-          <w:p>
-            <w:pPr>
-              <w:pBdr>
-                <w:top w:val="none" w:sz="0" w:space="0" w:color="000000"/>
-                <w:left w:val="none" w:sz="0" w:space="0" w:color="000000"/>
-                <w:bottom w:val="none" w:sz="0" w:space="0" w:color="000000"/>
-                <w:right w:val="none" w:sz="0" w:space="0" w:color="000000"/>
-              </w:pBdr>
-              <w:spacing w:before="100" w:after="100"/>
-              <w:ind w:left="100" w:right="100"/>
-              <w:jc w:val="center"/>
-            </w:pPr>
-            <w:r>
-              <w:rPr>
-                <w:rFonts w:ascii="Times New Roman" w:eastAsia="Times New Roman" w:hAnsi="Times New Roman" w:cs="Times New Roman"/>
-                <w:color w:val="000000"/>
-                <w:sz w:val="22"/>
-                <w:szCs w:val="22"/>
-              </w:rPr>
-              <w:t>951</w:t>
-            </w:r>
-          </w:p>
-        </w:tc>
-        <w:tc>
-          <w:tcPr>
-            <w:tcW w:w="2333" w:type="dxa"/>
-            <w:tcBorders>
-              <w:top w:val="none" w:sz="0" w:space="0" w:color="000000"/>
-              <w:left w:val="none" w:sz="0" w:space="0" w:color="000000"/>
-              <w:bottom w:val="none" w:sz="0" w:space="0" w:color="000000"/>
-              <w:right w:val="none" w:sz="0" w:space="0" w:color="000000"/>
-            </w:tcBorders>
-            <w:shd w:val="clear" w:color="auto" w:fill="FFFFFF"/>
-            <w:tcMar>
-              <w:top w:w="0" w:type="dxa"/>
-              <w:left w:w="0" w:type="dxa"/>
-              <w:bottom w:w="0" w:type="dxa"/>
-              <w:right w:w="0" w:type="dxa"/>
-            </w:tcMar>
-            <w:vAlign w:val="center"/>
-          </w:tcPr>
-          <w:p>
-            <w:pPr>
-              <w:pBdr>
-                <w:top w:val="none" w:sz="0" w:space="0" w:color="000000"/>
-                <w:left w:val="none" w:sz="0" w:space="0" w:color="000000"/>
-                <w:bottom w:val="none" w:sz="0" w:space="0" w:color="000000"/>
-                <w:right w:val="none" w:sz="0" w:space="0" w:color="000000"/>
-              </w:pBdr>
-              <w:spacing w:before="100" w:after="100"/>
-              <w:ind w:left="100" w:right="100"/>
-              <w:jc w:val="center"/>
-            </w:pPr>
-            <w:r>
-              <w:rPr>
-                <w:rFonts w:ascii="Times New Roman" w:eastAsia="Times New Roman" w:hAnsi="Times New Roman" w:cs="Times New Roman"/>
-                <w:color w:val="000000"/>
-                <w:sz w:val="22"/>
-                <w:szCs w:val="22"/>
-              </w:rPr>
-              <w:t>92.01</w:t>
+              <w:t>92.55</w:t>
             </w:r>
           </w:p>
         </w:tc>
@@ -30110,7 +29290,7 @@
 </file>
 
 <file path=word/numbering.xml><?xml version="1.0" encoding="utf-8"?>
-<w:numbering xmlns:wpc="http://schemas.microsoft.com/office/word/2010/wordprocessingCanvas" xmlns:cx="http://schemas.microsoft.com/office/drawing/2014/chartex" xmlns:cx1="http://schemas.microsoft.com/office/drawing/2015/9/8/chartex" xmlns:cx2="http://schemas.microsoft.com/office/drawing/2015/10/21/chartex" xmlns:cx3="http://schemas.microsoft.com/office/drawing/2016/5/9/chartex" xmlns:cx4="http://schemas.microsoft.com/office/drawing/2016/5/10/chartex" xmlns:cx5="http://schemas.microsoft.com/office/drawing/2016/5/11/chartex" xmlns:cx6="http://schemas.microsoft.com/office/drawing/2016/5/12/chartex" xmlns:cx7="http://schemas.microsoft.com/office/drawing/2016/5/13/chartex" xmlns:cx8="http://schemas.microsoft.com/office/drawing/2016/5/14/chartex" xmlns:mc="http://schemas.openxmlformats.org/markup-compatibility/2006" xmlns:aink="http://schemas.microsoft.com/office/drawing/2016/ink" xmlns:am3d="http://schemas.microsoft.com/office/drawing/2017/model3d" xmlns:o="urn:schemas-microsoft-com:office:office" xmlns:oel="http://schemas.microsoft.com/office/2019/extlst" xmlns:r="http://schemas.openxmlformats.org/officeDocument/2006/relationships" xmlns:m="http://schemas.openxmlformats.org/officeDocument/2006/math" xmlns:v="urn:schemas-microsoft-com:vml" xmlns:wp14="http://schemas.microsoft.com/office/word/2010/wordprocessingDrawing" xmlns:wp="http://schemas.openxmlformats.org/drawingml/2006/wordprocessingDrawing" xmlns:w10="urn:schemas-microsoft-com:office:word" xmlns:w="http://schemas.openxmlformats.org/wordprocessingml/2006/main" xmlns:w14="http://schemas.microsoft.com/office/word/2010/wordml" xmlns:w15="http://schemas.microsoft.com/office/word/2012/wordml" xmlns:w16cex="http://schemas.microsoft.com/office/word/2018/wordml/cex" xmlns:w16cid="http://schemas.microsoft.com/office/word/2016/wordml/cid" xmlns:w16="http://schemas.microsoft.com/office/word/2018/wordml" xmlns:w16sdtdh="http://schemas.microsoft.com/office/word/2020/wordml/sdtdatahash" xmlns:w16se="http://schemas.microsoft.com/office/word/2015/wordml/symex" xmlns:wpg="http://schemas.microsoft.com/office/word/2010/wordprocessingGroup" xmlns:wpi="http://schemas.microsoft.com/office/word/2010/wordprocessingInk" xmlns:wne="http://schemas.microsoft.com/office/word/2006/wordml" xmlns:wps="http://schemas.microsoft.com/office/word/2010/wordprocessingShape" mc:Ignorable="w14 w15 w16se w16cid w16 w16cex w16sdtdh wp14">
+<w:numbering xmlns:wpc="http://schemas.microsoft.com/office/word/2010/wordprocessingCanvas" xmlns:cx="http://schemas.microsoft.com/office/drawing/2014/chartex" xmlns:cx1="http://schemas.microsoft.com/office/drawing/2015/9/8/chartex" xmlns:cx2="http://schemas.microsoft.com/office/drawing/2015/10/21/chartex" xmlns:cx3="http://schemas.microsoft.com/office/drawing/2016/5/9/chartex" xmlns:cx4="http://schemas.microsoft.com/office/drawing/2016/5/10/chartex" xmlns:cx5="http://schemas.microsoft.com/office/drawing/2016/5/11/chartex" xmlns:cx6="http://schemas.microsoft.com/office/drawing/2016/5/12/chartex" xmlns:cx7="http://schemas.microsoft.com/office/drawing/2016/5/13/chartex" xmlns:cx8="http://schemas.microsoft.com/office/drawing/2016/5/14/chartex" xmlns:mc="http://schemas.openxmlformats.org/markup-compatibility/2006" xmlns:aink="http://schemas.microsoft.com/office/drawing/2016/ink" xmlns:am3d="http://schemas.microsoft.com/office/drawing/2017/model3d" xmlns:o="urn:schemas-microsoft-com:office:office" xmlns:oel="http://schemas.microsoft.com/office/2019/extlst" xmlns:r="http://schemas.openxmlformats.org/officeDocument/2006/relationships" xmlns:m="http://schemas.openxmlformats.org/officeDocument/2006/math" xmlns:v="urn:schemas-microsoft-com:vml" xmlns:wp14="http://schemas.microsoft.com/office/word/2010/wordprocessingDrawing" xmlns:wp="http://schemas.openxmlformats.org/drawingml/2006/wordprocessingDrawing" xmlns:w10="urn:schemas-microsoft-com:office:word" xmlns:w="http://schemas.openxmlformats.org/wordprocessingml/2006/main" xmlns:w14="http://schemas.microsoft.com/office/word/2010/wordml" xmlns:w15="http://schemas.microsoft.com/office/word/2012/wordml" xmlns:w16cex="http://schemas.microsoft.com/office/word/2018/wordml/cex" xmlns:w16cid="http://schemas.microsoft.com/office/word/2016/wordml/cid" xmlns:w16="http://schemas.microsoft.com/office/word/2018/wordml" xmlns:w16du="http://schemas.microsoft.com/office/word/2023/wordml/word16du" xmlns:w16sdtdh="http://schemas.microsoft.com/office/word/2020/wordml/sdtdatahash" xmlns:w16se="http://schemas.microsoft.com/office/word/2015/wordml/symex" xmlns:wpg="http://schemas.microsoft.com/office/word/2010/wordprocessingGroup" xmlns:wpi="http://schemas.microsoft.com/office/word/2010/wordprocessingInk" xmlns:wne="http://schemas.microsoft.com/office/word/2006/wordml" xmlns:wps="http://schemas.microsoft.com/office/word/2010/wordprocessingShape" mc:Ignorable="w14 w15 w16se w16cid w16 w16cex w16sdtdh wp14">
   <w:abstractNum w:abstractNumId="0" w15:restartNumberingAfterBreak="0">
     <w:nsid w:val="07E925FD"/>
     <w:multiLevelType w:val="multilevel"/>
@@ -30372,13 +29552,13 @@
       </w:pPr>
     </w:lvl>
   </w:abstractNum>
-  <w:num w:numId="1" w16cid:durableId="246352973">
+  <w:num w:numId="1" w16cid:durableId="1796214117">
     <w:abstractNumId w:val="1"/>
   </w:num>
-  <w:num w:numId="2" w16cid:durableId="1887837190">
+  <w:num w:numId="2" w16cid:durableId="994646314">
     <w:abstractNumId w:val="2"/>
   </w:num>
-  <w:num w:numId="3" w16cid:durableId="15617543">
+  <w:num w:numId="3" w16cid:durableId="1661039867">
     <w:abstractNumId w:val="0"/>
   </w:num>
 </w:numbering>

</xml_diff>